<commit_message>
update Report2.docx; add pdf format
</commit_message>
<xml_diff>
--- a/Report2.docx
+++ b/Report2.docx
@@ -204,8 +204,6 @@
             </w:rPr>
             <w:t>Mục lục</w:t>
           </w:r>
-          <w:bookmarkStart w:id="0" w:name="_GoBack"/>
-          <w:bookmarkEnd w:id="0"/>
         </w:p>
         <w:p>
           <w:pPr>
@@ -634,7 +632,7 @@
                 <w:noProof/>
                 <w:webHidden/>
               </w:rPr>
-              <w:t>3</w:t>
+              <w:t>4</w:t>
             </w:r>
             <w:r>
               <w:rPr>
@@ -1114,69 +1112,97 @@
           <w:numId w:val="2"/>
         </w:numPr>
       </w:pPr>
-      <w:bookmarkStart w:id="1" w:name="_Toc480011179"/>
+      <w:bookmarkStart w:id="0" w:name="_Toc480011179"/>
       <w:r>
         <w:lastRenderedPageBreak/>
         <w:t>Mô tả các hàm quan trọng</w:t>
       </w:r>
+      <w:bookmarkEnd w:id="0"/>
+    </w:p>
+    <w:p>
+      <w:pPr>
+        <w:pStyle w:val="u2"/>
+      </w:pPr>
+      <w:bookmarkStart w:id="1" w:name="_Toc480011180"/>
+      <w:r>
+        <w:t xml:space="preserve">char* </w:t>
+      </w:r>
+      <w:r>
+        <w:t>Date</w:t>
+      </w:r>
+      <w:r>
+        <w:t>(int day, int month, int year, char* TIME)</w:t>
+      </w:r>
       <w:bookmarkEnd w:id="1"/>
     </w:p>
     <w:p>
+      <w:r>
+        <w:t>Tương ứng với label date trong MIPS</w:t>
+      </w:r>
+    </w:p>
+    <w:p>
+      <w:r>
+        <w:t xml:space="preserve">Input: </w:t>
+      </w:r>
+      <w:r>
+        <w:t>ngày ($a0), tháng ($a1), năm ($a2), TIME ($a3) là địa chỉ của chuỗi rỗng đã được cấp phát sẵn (11 phần tử)</w:t>
+      </w:r>
+    </w:p>
+    <w:p>
+      <w:r>
+        <w:t xml:space="preserve">Output: </w:t>
+      </w:r>
+      <w:r>
+        <w:t>địa chỉ chuỗi TIME ($v0) đã được chuyển đổi theo định dạng DD/MM/YYYY</w:t>
+      </w:r>
+    </w:p>
+    <w:p>
+      <w:r>
+        <w:t xml:space="preserve">Các cài đặt: </w:t>
+      </w:r>
+      <w:r>
+        <w:t>Lần lượt lấy từng kí tự của ngày ($a0), tháng ($a1), năm ($a2) gán vào vùng nhớ tương ứng trên ($v0)</w:t>
+      </w:r>
+    </w:p>
+    <w:p/>
+    <w:p>
       <w:pPr>
         <w:pStyle w:val="u2"/>
       </w:pPr>
-      <w:bookmarkStart w:id="2" w:name="_Toc480011180"/>
-      <w:r>
-        <w:t>char* Date(int day, int month, int year, char* TIME)</w:t>
+      <w:bookmarkStart w:id="2" w:name="_Toc480011181"/>
+      <w:r>
+        <w:t>char* Convert(char* TIME, char type)</w:t>
       </w:r>
       <w:bookmarkEnd w:id="2"/>
     </w:p>
     <w:p>
       <w:r>
-        <w:t>Input: ngày, tháng, năm, chuỗi TIME rỗng đã được cấp phát sẵn (11 phần tử)</w:t>
-      </w:r>
-    </w:p>
-    <w:p>
-      <w:r>
-        <w:t>Output: chuỗi TIME đã được chuyển đổi theo định dạng DD/MM/YYYY</w:t>
-      </w:r>
-    </w:p>
-    <w:p>
-      <w:r>
-        <w:t xml:space="preserve">Các cài đặt: Lấy từng giá trị nhập vào </w:t>
-      </w:r>
-      <w:r>
-        <w:t>và</w:t>
-      </w:r>
-      <w:r>
-        <w:t xml:space="preserve"> phân tách </w:t>
-      </w:r>
-      <w:r>
-        <w:t xml:space="preserve">thành ký tự </w:t>
-      </w:r>
-      <w:r>
-        <w:t>lưu vào chuỗi TIME dưới dạng DD/MM/YYYY</w:t>
-      </w:r>
-    </w:p>
-    <w:p/>
-    <w:p>
-      <w:pPr>
-        <w:pStyle w:val="u2"/>
-      </w:pPr>
-      <w:bookmarkStart w:id="3" w:name="_Toc480011181"/>
-      <w:r>
-        <w:t>char* Convert(char* TIME, char type)</w:t>
-      </w:r>
-      <w:bookmarkEnd w:id="3"/>
-    </w:p>
-    <w:p>
-      <w:r>
-        <w:t>Input: chuỗi TIME theo định dạng DD/MM/YYYY, type thuộc 3 loại A/B/C</w:t>
+        <w:t>Tương ứng với label convert trong MIPS</w:t>
+      </w:r>
+    </w:p>
+    <w:p>
+      <w:r>
+        <w:t xml:space="preserve">Input: </w:t>
+      </w:r>
+      <w:r>
+        <w:t>địa chỉ chuỗi TIME ($a0) theo định dạng DD/MM/YYYY</w:t>
+      </w:r>
+      <w:r>
+        <w:t>, type</w:t>
+      </w:r>
+      <w:r>
+        <w:t xml:space="preserve"> ($a1)</w:t>
+      </w:r>
+      <w:r>
+        <w:t xml:space="preserve"> thuộc 3 loại A/B/C</w:t>
       </w:r>
     </w:p>
     <w:p>
       <w:r>
         <w:t>Output:</w:t>
+      </w:r>
+      <w:r>
+        <w:t xml:space="preserve"> $v0 là địa chỉ chuỗi kết quả tương ứng với type:</w:t>
       </w:r>
     </w:p>
     <w:p>
@@ -1219,6 +1245,8 @@
       <w:r>
         <w:t>Cách cài đặt: Hoán đổi vị trí các phần tử trong chuỗi, cài đặt thêm hàm getMonthName để lấy tên tháng và lưu vào chuỗi</w:t>
       </w:r>
+      <w:bookmarkStart w:id="3" w:name="_GoBack"/>
+      <w:bookmarkEnd w:id="3"/>
     </w:p>
     <w:p/>
     <w:p>
@@ -1233,13 +1261,24 @@
     </w:p>
     <w:p>
       <w:r>
-        <w:t xml:space="preserve">Input: chuỗi TIME theo định dạng DD/MM/YYYY </w:t>
+        <w:t>Tương ứng label day trong MIPS</w:t>
+      </w:r>
+    </w:p>
+    <w:p>
+      <w:r>
+        <w:t xml:space="preserve">Input: </w:t>
+      </w:r>
+      <w:r>
+        <w:t>địa chỉ chuỗi TIME ($a0) theo định dạng DD/MM/YYYY</w:t>
       </w:r>
     </w:p>
     <w:p>
       <w:r>
         <w:t>Output: giá trị nguyên ngày trong chuỗi TIME</w:t>
       </w:r>
+      <w:r>
+        <w:t xml:space="preserve"> ($v0)</w:t>
+      </w:r>
     </w:p>
     <w:p>
       <w:r>
@@ -1259,16 +1298,33 @@
     </w:p>
     <w:p>
       <w:r>
-        <w:t>Input: chuỗi TIME theo định dạng DD/MM/YYYY</w:t>
-      </w:r>
-    </w:p>
-    <w:p>
-      <w:r>
-        <w:t>Output: giá trị nguyên ngày trong chuỗi TIME</w:t>
+        <w:t>Tương ứng label month trong MIPS</w:t>
+      </w:r>
+    </w:p>
+    <w:p>
+      <w:r>
+        <w:t xml:space="preserve">Input: </w:t>
+      </w:r>
+      <w:r>
+        <w:t>địa chỉ chuỗi TIME ($a0) theo định dạng DD/MM/YYYY</w:t>
+      </w:r>
+    </w:p>
+    <w:p>
+      <w:r>
+        <w:t xml:space="preserve">Output: giá trị nguyên </w:t>
+      </w:r>
+      <w:r>
+        <w:t>tháng</w:t>
+      </w:r>
+      <w:r>
+        <w:t xml:space="preserve"> trong chuỗi TIME</w:t>
       </w:r>
       <w:r>
         <w:t xml:space="preserve"> </w:t>
       </w:r>
+      <w:r>
+        <w:t>($v0)</w:t>
+      </w:r>
     </w:p>
     <w:p>
       <w:r>
@@ -1282,22 +1338,40 @@
       </w:pPr>
       <w:bookmarkStart w:id="6" w:name="_Toc480011184"/>
       <w:r>
+        <w:lastRenderedPageBreak/>
         <w:t>int Year(char* TIME)</w:t>
       </w:r>
       <w:bookmarkEnd w:id="6"/>
     </w:p>
     <w:p>
       <w:r>
-        <w:t>Input: chuỗi TIME theo định dạng DD/MM/YYYY</w:t>
-      </w:r>
-    </w:p>
-    <w:p>
-      <w:r>
-        <w:t>Output: giá trị nguyên ngày trong chuỗi TIME</w:t>
+        <w:t>Tương ứng label year trong MIPS</w:t>
+      </w:r>
+    </w:p>
+    <w:p>
+      <w:r>
+        <w:t xml:space="preserve">Input: </w:t>
+      </w:r>
+      <w:r>
+        <w:t>địa chỉ chuỗi TIME ($a0) theo định dạng DD/MM/YYYY</w:t>
+      </w:r>
+    </w:p>
+    <w:p>
+      <w:r>
+        <w:t xml:space="preserve">Output: giá trị nguyên </w:t>
+      </w:r>
+      <w:r>
+        <w:t>năm</w:t>
+      </w:r>
+      <w:r>
+        <w:t xml:space="preserve"> trong chuỗi TIME</w:t>
       </w:r>
       <w:r>
         <w:t xml:space="preserve"> </w:t>
       </w:r>
+      <w:r>
+        <w:t>($v0)</w:t>
+      </w:r>
     </w:p>
     <w:p>
       <w:r>
@@ -1316,27 +1390,40 @@
       </w:pPr>
       <w:bookmarkStart w:id="7" w:name="_Toc480011185"/>
       <w:r>
-        <w:lastRenderedPageBreak/>
         <w:t>int LeapYear(char* TIME)</w:t>
       </w:r>
       <w:bookmarkEnd w:id="7"/>
     </w:p>
     <w:p>
       <w:r>
-        <w:t>Input: chuỗi TIME theo định dạng DD/MM/YYYY</w:t>
-      </w:r>
-    </w:p>
-    <w:p>
-      <w:r>
-        <w:t>Output: giá trị nguyên ngày trong chuỗi TIME</w:t>
-      </w:r>
-      <w:r>
-        <w:t xml:space="preserve"> </w:t>
-      </w:r>
-    </w:p>
-    <w:p>
-      <w:r>
-        <w:t>Cách cài đặt: Lấy giá trị Year trong chuỗi TIME và xét nếu (year%4==0 &amp;&amp; year%100==0) || year %400 ==0 thì trả về 1, ngược lại trả về 0</w:t>
+        <w:t>Tương ứng label LeapYearC trong MIPS</w:t>
+      </w:r>
+    </w:p>
+    <w:p>
+      <w:r>
+        <w:t xml:space="preserve">Input: </w:t>
+      </w:r>
+      <w:r>
+        <w:t>địa chỉ chuỗi TIME ($a0) theo định dạng DD/MM/YYYY</w:t>
+      </w:r>
+    </w:p>
+    <w:p>
+      <w:r>
+        <w:t xml:space="preserve">Output: </w:t>
+      </w:r>
+      <w:r>
+        <w:t>$v0 = 1 nếu là năm nhuận, $v0 = 0 nếu không là năm nhuận.</w:t>
+      </w:r>
+    </w:p>
+    <w:p>
+      <w:r>
+        <w:t>Cách cài đặt: Lấy giá trị Year trong chuỗi TIME</w:t>
+      </w:r>
+      <w:r>
+        <w:t xml:space="preserve"> (bằng hàm Year)</w:t>
+      </w:r>
+      <w:r>
+        <w:t xml:space="preserve"> và xét nếu (year%4==0 &amp;&amp; year%100==0) || year %400 ==0 thì trả về 1, ngược lại trả về 0</w:t>
       </w:r>
     </w:p>
     <w:p/>
@@ -1352,12 +1439,23 @@
     </w:p>
     <w:p>
       <w:r>
-        <w:t>Input: chuỗi TIME_1, TIME_2 theo định dạng DD/MM/YYYY</w:t>
+        <w:t>Tương ứng label getTime trong MIPS</w:t>
+      </w:r>
+    </w:p>
+    <w:p>
+      <w:r>
+        <w:t xml:space="preserve">Input: </w:t>
+      </w:r>
+      <w:r>
+        <w:t>địa chỉ chuỗi TIME_1 ($a0) và TIME_2 ($a1) theo định dạng DD/MM/YYYY</w:t>
       </w:r>
     </w:p>
     <w:p>
       <w:r>
         <w:t>Output: giá trị nguyên số ngày cách biệt giữa thời gian trong chuỗi TIME_1 và TIME_2</w:t>
+      </w:r>
+      <w:r>
+        <w:t xml:space="preserve"> ($v0)</w:t>
       </w:r>
     </w:p>
     <w:p>
@@ -1379,12 +1477,26 @@
     </w:p>
     <w:p>
       <w:r>
-        <w:t>Input: chuỗi TIME theo định dạng DD/MM/YYYY</w:t>
-      </w:r>
-    </w:p>
-    <w:p>
-      <w:r>
-        <w:t>Output: trả về con trỏ đến chuỗi là giá trị thứ trong tuần thuộc tập: {Mon; Tues; Wed; Thurs; Fri; Sat; Sun}</w:t>
+        <w:t>Tương ứng label weekDay trong MIPS</w:t>
+      </w:r>
+    </w:p>
+    <w:p>
+      <w:r>
+        <w:t xml:space="preserve">Input: </w:t>
+      </w:r>
+      <w:r>
+        <w:t>địa chỉ chuỗi TIME ($a0) theo định dạng DD/MM/YYYY</w:t>
+      </w:r>
+    </w:p>
+    <w:p>
+      <w:r>
+        <w:t>Output: trả về</w:t>
+      </w:r>
+      <w:r>
+        <w:t xml:space="preserve"> $v0</w:t>
+      </w:r>
+      <w:r>
+        <w:t xml:space="preserve"> trỏ đến chuỗi là giá trị thứ trong tuần thuộc tập: {Mon; Tues; Wed; Thurs; Fri; Sat; Sun}</w:t>
       </w:r>
     </w:p>
     <w:p>
@@ -2549,7 +2661,6 @@
   <w:style w:type="character" w:default="1" w:styleId="Phngmcinhcuaoanvn">
     <w:name w:val="Default Paragraph Font"/>
     <w:uiPriority w:val="1"/>
-    <w:semiHidden/>
     <w:unhideWhenUsed/>
   </w:style>
   <w:style w:type="table" w:default="1" w:styleId="BangThngthng">
@@ -3020,7 +3131,7 @@
 </file>
 
 <file path=customXml/itemProps1.xml><?xml version="1.0" encoding="utf-8"?>
-<ds:datastoreItem xmlns:ds="http://schemas.openxmlformats.org/officeDocument/2006/customXml" ds:itemID="{655916E0-C42A-4BB2-841A-ABC84B5FA15C}">
+<ds:datastoreItem xmlns:ds="http://schemas.openxmlformats.org/officeDocument/2006/customXml" ds:itemID="{95A58578-8176-42E9-8E13-1E5C32823875}">
   <ds:schemaRefs>
     <ds:schemaRef ds:uri="http://schemas.openxmlformats.org/officeDocument/2006/bibliography"/>
   </ds:schemaRefs>

</xml_diff>